<commit_message>
Cuestiones de formato del doc
</commit_message>
<xml_diff>
--- a/documentacion/ASW completo. Ampliacion-V1.0.docx
+++ b/documentacion/ASW completo. Ampliacion-V1.0.docx
@@ -63,6 +63,7 @@
                             <w:calendar w:val="gregorian"/>
                           </w:date>
                         </w:sdtPr>
+                        <w:sdtEndPr/>
                         <w:sdtContent>
                           <w:p>
                             <w:pPr>
@@ -227,6 +228,7 @@
                           <w:dataBinding w:prefixMappings="xmlns:ns0='http://purl.org/dc/elements/1.1/' xmlns:ns1='http://schemas.openxmlformats.org/package/2006/metadata/core-properties' " w:xpath="/ns1:coreProperties[1]/ns0:title[1]" w:storeItemID="{6C3C8BC8-F283-45AE-878A-BAB7291924A1}"/>
                           <w:text/>
                         </w:sdtPr>
+                        <w:sdtEndPr/>
                         <w:sdtContent>
                           <w:proofErr w:type="spellStart"/>
                           <w:r>
@@ -273,6 +275,7 @@
                           <w:dataBinding w:prefixMappings="xmlns:ns0='http://purl.org/dc/elements/1.1/' xmlns:ns1='http://schemas.openxmlformats.org/package/2006/metadata/core-properties' " w:xpath="/ns1:coreProperties[1]/ns0:subject[1]" w:storeItemID="{6C3C8BC8-F283-45AE-878A-BAB7291924A1}"/>
                           <w:text/>
                         </w:sdtPr>
+                        <w:sdtEndPr/>
                         <w:sdtContent>
                           <w:r>
                             <w:rPr>
@@ -333,6 +336,7 @@
                           <w:dataBinding w:prefixMappings="xmlns:ns0='http://purl.org/dc/elements/1.1/' xmlns:ns1='http://schemas.openxmlformats.org/package/2006/metadata/core-properties' " w:xpath="/ns1:coreProperties[1]/ns0:creator[1]" w:storeItemID="{6C3C8BC8-F283-45AE-878A-BAB7291924A1}"/>
                           <w:text/>
                         </w:sdtPr>
+                        <w:sdtEndPr/>
                         <w:sdtContent>
                           <w:r>
                             <w:rPr>
@@ -496,8 +500,6 @@
           <w:r>
             <w:t>Contenido</w:t>
           </w:r>
-          <w:bookmarkStart w:id="0" w:name="_GoBack"/>
-          <w:bookmarkEnd w:id="0"/>
         </w:p>
         <w:p>
           <w:pPr>
@@ -3595,7 +3597,7 @@
           <w:szCs w:val="24"/>
         </w:rPr>
       </w:pPr>
-      <w:bookmarkStart w:id="1" w:name="_Toc387327194"/>
+      <w:bookmarkStart w:id="0" w:name="_Toc387327194"/>
       <w:r>
         <w:rPr>
           <w:rFonts w:ascii="Arial" w:hAnsi="Arial" w:cs="Arial"/>
@@ -3604,11 +3606,141 @@
         </w:rPr>
         <w:lastRenderedPageBreak/>
         <w:t>Planteamiento de problema</w:t>
+      </w:r>
+      <w:bookmarkEnd w:id="0"/>
+    </w:p>
+    <w:p>
+      <w:pPr>
+        <w:pStyle w:val="Ttulo2"/>
+        <w:ind w:firstLine="708"/>
+        <w:rPr>
+          <w:rFonts w:ascii="Arial" w:hAnsi="Arial" w:cs="Arial"/>
+          <w:sz w:val="24"/>
+          <w:szCs w:val="24"/>
+        </w:rPr>
+      </w:pPr>
+      <w:bookmarkStart w:id="1" w:name="_Toc387327195"/>
+      <w:r>
+        <w:rPr>
+          <w:rFonts w:ascii="Arial" w:hAnsi="Arial" w:cs="Arial"/>
+          <w:sz w:val="24"/>
+          <w:szCs w:val="24"/>
+        </w:rPr>
+        <w:t>Problema</w:t>
       </w:r>
       <w:bookmarkEnd w:id="1"/>
     </w:p>
     <w:p>
       <w:pPr>
+        <w:ind w:left="708" w:firstLine="708"/>
+      </w:pPr>
+      <w:r>
+        <w:t xml:space="preserve">La ONG Internacional </w:t>
+      </w:r>
+      <w:proofErr w:type="spellStart"/>
+      <w:r>
+        <w:t>Observaterra</w:t>
+      </w:r>
+      <w:proofErr w:type="spellEnd"/>
+      <w:r>
+        <w:t xml:space="preserve"> necesita una aplicación en la cual se facilite el acceso, lectura y escritura a los datos recogidos por las diferentes organizaciones que la forman. </w:t>
+      </w:r>
+    </w:p>
+    <w:p>
+      <w:pPr>
+        <w:ind w:left="708"/>
+      </w:pPr>
+      <w:r>
+        <w:t xml:space="preserve">Estos datos podrán ser consultados por todo aquel que lo desee aunque con diferentes niveles de privilegios y compartidos en caso de que así de dese. </w:t>
+      </w:r>
+    </w:p>
+    <w:p>
+      <w:pPr>
+        <w:ind w:left="708"/>
+      </w:pPr>
+      <w:r>
+        <w:t xml:space="preserve">Algunas funcionalidades específicas será la posibilidad de comparar lecturas y la representación de ella en tablas o graficas según se quiera. </w:t>
+      </w:r>
+    </w:p>
+    <w:p>
+      <w:pPr>
+        <w:ind w:left="708"/>
+      </w:pPr>
+      <w:r>
+        <w:t>En caso de querer añadir nuevos datos a la aplicación el sistema deberá contemplar dos casos posibles:</w:t>
+      </w:r>
+    </w:p>
+    <w:p>
+      <w:pPr>
+        <w:ind w:left="705"/>
+      </w:pPr>
+      <w:r>
+        <w:t>-Datos añadidos por los interesados: se deberán registrar en la aplicación y su actividad y aportes estarán a disposición de los administradores</w:t>
+      </w:r>
+    </w:p>
+    <w:p>
+      <w:pPr>
+        <w:ind w:left="705"/>
+      </w:pPr>
+      <w:r>
+        <w:t>-Actualizaciones automáticas de información: Cada cierto tiempo aun no estipulado, el sistema lanzara peticiones de información a las organizaciones que nos faciliten sus datos de forma automatizada.</w:t>
+      </w:r>
+    </w:p>
+    <w:p>
+      <w:pPr>
+        <w:ind w:left="705"/>
+      </w:pPr>
+      <w:r>
+        <w:t>Teniendo en cuenta que las peticiones son automáticas, hay que garantizar que las actualizaciones se realizan en un plazo de tiempo razonable y no influye sobre el funcionamiento normal de la aplicación (perdidas de conexión, archivos corruptos, perdida de paquetes</w:t>
+      </w:r>
+      <w:r>
+        <w:t>,…</w:t>
+      </w:r>
+      <w:r>
+        <w:t xml:space="preserve">). </w:t>
+      </w:r>
+    </w:p>
+    <w:p>
+      <w:pPr>
+        <w:ind w:left="705"/>
+      </w:pPr>
+      <w:r>
+        <w:t xml:space="preserve">En ambos casos nuestra aplicación será la encargada de leeros y guardarlos de la forma más adecuada. Si los datos recibidos estuviesen en diferentes formatos, estos serán </w:t>
+      </w:r>
+      <w:proofErr w:type="spellStart"/>
+      <w:r>
+        <w:t>parseados</w:t>
+      </w:r>
+      <w:proofErr w:type="spellEnd"/>
+      <w:r>
+        <w:t xml:space="preserve"> a un format</w:t>
+      </w:r>
+      <w:r>
+        <w:t>o genérico para todos ellos.</w:t>
+      </w:r>
+    </w:p>
+    <w:p>
+      <w:pPr>
+        <w:ind w:left="705"/>
+      </w:pPr>
+      <w:r>
+        <w:t xml:space="preserve">Para terminar, los datos alojados en nuestra aplicación deben </w:t>
+      </w:r>
+      <w:r>
+        <w:t>está</w:t>
+      </w:r>
+      <w:r>
+        <w:t xml:space="preserve"> a disposición de todas aquellas personas que quieran consultarlos o compartir</w:t>
+      </w:r>
+      <w:r>
+        <w:t>los</w:t>
+      </w:r>
+      <w:r>
+        <w:t xml:space="preserve"> en sus portales Web.</w:t>
+      </w:r>
+    </w:p>
+    <w:p>
+      <w:pPr>
         <w:pStyle w:val="Ttulo2"/>
         <w:ind w:firstLine="708"/>
         <w:rPr>
@@ -3617,137 +3749,7 @@
           <w:szCs w:val="24"/>
         </w:rPr>
       </w:pPr>
-      <w:bookmarkStart w:id="2" w:name="_Toc387327195"/>
-      <w:r>
-        <w:rPr>
-          <w:rFonts w:ascii="Arial" w:hAnsi="Arial" w:cs="Arial"/>
-          <w:sz w:val="24"/>
-          <w:szCs w:val="24"/>
-        </w:rPr>
-        <w:t>Problema</w:t>
-      </w:r>
-      <w:bookmarkEnd w:id="2"/>
-    </w:p>
-    <w:p>
-      <w:pPr>
-        <w:ind w:left="708" w:firstLine="708"/>
-      </w:pPr>
-      <w:r>
-        <w:t xml:space="preserve">La ONG Internacional </w:t>
-      </w:r>
-      <w:proofErr w:type="spellStart"/>
-      <w:r>
-        <w:t>Observaterra</w:t>
-      </w:r>
-      <w:proofErr w:type="spellEnd"/>
-      <w:r>
-        <w:t xml:space="preserve"> necesita una aplicación en la cual se facilite el acceso, lectura y escritura a los datos recogidos por las diferentes organizaciones que la forman. </w:t>
-      </w:r>
-    </w:p>
-    <w:p>
-      <w:pPr>
-        <w:ind w:left="708"/>
-      </w:pPr>
-      <w:r>
-        <w:t xml:space="preserve">Estos datos podrán ser consultados por todo aquel que lo desee aunque con diferentes niveles de privilegios y compartidos en caso de que así de dese. </w:t>
-      </w:r>
-    </w:p>
-    <w:p>
-      <w:pPr>
-        <w:ind w:left="708"/>
-      </w:pPr>
-      <w:r>
-        <w:t xml:space="preserve">Algunas funcionalidades específicas será la posibilidad de comparar lecturas y la representación de ella en tablas o graficas según se quiera. </w:t>
-      </w:r>
-    </w:p>
-    <w:p>
-      <w:pPr>
-        <w:ind w:left="708"/>
-      </w:pPr>
-      <w:r>
-        <w:t>En caso de querer añadir nuevos datos a la aplicación el sistema deberá contemplar dos casos posibles:</w:t>
-      </w:r>
-    </w:p>
-    <w:p>
-      <w:pPr>
-        <w:ind w:left="705"/>
-      </w:pPr>
-      <w:r>
-        <w:t>-Datos añadidos por los interesados: se deberán registrar en la aplicación y su actividad y aportes estarán a disposición de los administradores</w:t>
-      </w:r>
-    </w:p>
-    <w:p>
-      <w:pPr>
-        <w:ind w:left="705"/>
-      </w:pPr>
-      <w:r>
-        <w:t>-Actualizaciones automáticas de información: Cada cierto tiempo aun no estipulado, el sistema lanzara peticiones de información a las organizaciones que nos faciliten sus datos de forma automatizada.</w:t>
-      </w:r>
-    </w:p>
-    <w:p>
-      <w:pPr>
-        <w:ind w:left="705"/>
-      </w:pPr>
-      <w:r>
-        <w:t>Teniendo en cuenta que las peticiones son automáticas, hay que garantizar que las actualizaciones se realizan en un plazo de tiempo razonable y no influye sobre el funcionamiento normal de la aplicación (perdidas de conexión, archivos corruptos, perdida de paquetes</w:t>
-      </w:r>
-      <w:r>
-        <w:t>,…</w:t>
-      </w:r>
-      <w:r>
-        <w:t xml:space="preserve">). </w:t>
-      </w:r>
-    </w:p>
-    <w:p>
-      <w:pPr>
-        <w:ind w:left="705"/>
-      </w:pPr>
-      <w:r>
-        <w:t xml:space="preserve">En ambos casos nuestra aplicación será la encargada de leeros y guardarlos de la forma más adecuada. Si los datos recibidos estuviesen en diferentes formatos, estos serán </w:t>
-      </w:r>
-      <w:proofErr w:type="spellStart"/>
-      <w:r>
-        <w:t>parseados</w:t>
-      </w:r>
-      <w:proofErr w:type="spellEnd"/>
-      <w:r>
-        <w:t xml:space="preserve"> a un format</w:t>
-      </w:r>
-      <w:r>
-        <w:t>o genérico para todos ellos.</w:t>
-      </w:r>
-    </w:p>
-    <w:p>
-      <w:pPr>
-        <w:ind w:left="705"/>
-      </w:pPr>
-      <w:r>
-        <w:t xml:space="preserve">Para terminar, los datos alojados en nuestra aplicación deben </w:t>
-      </w:r>
-      <w:r>
-        <w:t>está</w:t>
-      </w:r>
-      <w:r>
-        <w:t xml:space="preserve"> a disposición de todas aquellas personas que quieran consultarlos o compartir</w:t>
-      </w:r>
-      <w:r>
-        <w:t>los</w:t>
-      </w:r>
-      <w:r>
-        <w:t xml:space="preserve"> en sus portales Web.</w:t>
-      </w:r>
-    </w:p>
-    <w:p>
-      <w:pPr>
-        <w:pStyle w:val="Ttulo2"/>
-        <w:ind w:firstLine="708"/>
-        <w:rPr>
-          <w:rFonts w:ascii="Arial" w:hAnsi="Arial" w:cs="Arial"/>
-          <w:sz w:val="24"/>
-          <w:szCs w:val="24"/>
-        </w:rPr>
-      </w:pPr>
-      <w:bookmarkStart w:id="3" w:name="_Toc387327196"/>
+      <w:bookmarkStart w:id="2" w:name="_Toc387327196"/>
       <w:r>
         <w:rPr>
           <w:noProof/>
@@ -3773,7 +3775,7 @@
             <o:lock v:ext="edit" aspectratio="t"/>
           </v:shapetype>
           <v:shape id="_x0000_s1060" type="#_x0000_t75" style="position:absolute;left:0;text-align:left;margin-left:-18.1pt;margin-top:28.45pt;width:460.2pt;height:233.35pt;z-index:251662848;mso-position-horizontal-relative:text;mso-position-vertical-relative:text;mso-width-relative:page;mso-height-relative:page">
-            <v:imagedata r:id="rId7" o:title="diagrama0"/>
+            <v:imagedata r:id="rId9" o:title="diagrama0"/>
             <w10:wrap type="square"/>
           </v:shape>
         </w:pict>
@@ -3786,10 +3788,10 @@
         </w:rPr>
         <w:t>Diagrama contextual</w:t>
       </w:r>
-      <w:bookmarkEnd w:id="3"/>
+      <w:bookmarkEnd w:id="2"/>
     </w:p>
     <w:p>
-      <w:bookmarkStart w:id="4" w:name="_Toc387327197"/>
+      <w:bookmarkStart w:id="3" w:name="_Toc387327197"/>
       <w:r>
         <w:rPr>
           <w:rStyle w:val="Ttulo1Car"/>
@@ -3800,7 +3802,7 @@
         <w:lastRenderedPageBreak/>
         <w:t>Metodología usada</w:t>
       </w:r>
-      <w:bookmarkEnd w:id="4"/>
+      <w:bookmarkEnd w:id="3"/>
       <w:r>
         <w:rPr>
           <w:rFonts w:ascii="Arial" w:hAnsi="Arial" w:cs="Arial"/>
@@ -3930,7 +3932,7 @@
           <w:szCs w:val="24"/>
         </w:rPr>
       </w:pPr>
-      <w:bookmarkStart w:id="5" w:name="_Toc387327198"/>
+      <w:bookmarkStart w:id="4" w:name="_Toc387327198"/>
       <w:r>
         <w:rPr>
           <w:rStyle w:val="Ttulo1Car"/>
@@ -3960,7 +3962,7 @@
         </w:rPr>
         <w:t>)</w:t>
       </w:r>
-      <w:bookmarkEnd w:id="5"/>
+      <w:bookmarkEnd w:id="4"/>
       <w:r>
         <w:rPr>
           <w:rStyle w:val="Ttulo1Car"/>
@@ -4082,7 +4084,7 @@
           <w:szCs w:val="24"/>
         </w:rPr>
       </w:pPr>
-      <w:bookmarkStart w:id="6" w:name="_Toc387327199"/>
+      <w:bookmarkStart w:id="5" w:name="_Toc387327199"/>
       <w:r>
         <w:rPr>
           <w:rStyle w:val="Ttulo1Car"/>
@@ -4102,7 +4104,7 @@
         </w:rPr>
         <w:t>Stakeholders</w:t>
       </w:r>
-      <w:bookmarkEnd w:id="6"/>
+      <w:bookmarkEnd w:id="5"/>
       <w:proofErr w:type="spellEnd"/>
     </w:p>
     <w:p>
@@ -4115,7 +4117,7 @@
           <w:szCs w:val="24"/>
         </w:rPr>
       </w:pPr>
-      <w:bookmarkStart w:id="7" w:name="_Toc387327200"/>
+      <w:bookmarkStart w:id="6" w:name="_Toc387327200"/>
       <w:r>
         <w:rPr>
           <w:rFonts w:ascii="Arial" w:hAnsi="Arial" w:cs="Arial"/>
@@ -4124,7 +4126,7 @@
         </w:rPr>
         <w:t>Usuarios/Clientes</w:t>
       </w:r>
-      <w:bookmarkEnd w:id="7"/>
+      <w:bookmarkEnd w:id="6"/>
     </w:p>
     <w:p>
       <w:pPr>
@@ -4326,7 +4328,7 @@
           <w:szCs w:val="24"/>
         </w:rPr>
       </w:pPr>
-      <w:bookmarkStart w:id="8" w:name="_Toc387327201"/>
+      <w:bookmarkStart w:id="7" w:name="_Toc387327201"/>
       <w:r>
         <w:rPr>
           <w:rFonts w:ascii="Arial" w:hAnsi="Arial" w:cs="Arial"/>
@@ -4335,7 +4337,7 @@
         </w:rPr>
         <w:t>Directores del proyecto</w:t>
       </w:r>
-      <w:bookmarkEnd w:id="8"/>
+      <w:bookmarkEnd w:id="7"/>
     </w:p>
     <w:p>
       <w:pPr>
@@ -4449,7 +4451,7 @@
           <w:szCs w:val="24"/>
         </w:rPr>
       </w:pPr>
-      <w:bookmarkStart w:id="9" w:name="_Toc387327202"/>
+      <w:bookmarkStart w:id="8" w:name="_Toc387327202"/>
       <w:r>
         <w:rPr>
           <w:rFonts w:ascii="Arial" w:hAnsi="Arial" w:cs="Arial"/>
@@ -4458,7 +4460,7 @@
         </w:rPr>
         <w:t>Desarrolladores</w:t>
       </w:r>
-      <w:bookmarkEnd w:id="9"/>
+      <w:bookmarkEnd w:id="8"/>
     </w:p>
     <w:p>
       <w:pPr>
@@ -4615,7 +4617,7 @@
           <w:szCs w:val="24"/>
         </w:rPr>
       </w:pPr>
-      <w:bookmarkStart w:id="10" w:name="_Toc387327203"/>
+      <w:bookmarkStart w:id="9" w:name="_Toc387327203"/>
       <w:r>
         <w:lastRenderedPageBreak/>
         <w:t>L</w:t>
@@ -4633,7 +4635,7 @@
         </w:rPr>
         <w:t>Stakeholders</w:t>
       </w:r>
-      <w:bookmarkEnd w:id="10"/>
+      <w:bookmarkEnd w:id="9"/>
       <w:proofErr w:type="spellEnd"/>
     </w:p>
     <w:p>
@@ -5239,44 +5241,50 @@
     </w:tbl>
     <w:p/>
     <w:p>
-      <w:pPr>
-        <w:pStyle w:val="Ttulo1"/>
-        <w:rPr>
-          <w:rFonts w:ascii="Arial" w:hAnsi="Arial" w:cs="Arial"/>
-          <w:sz w:val="24"/>
-          <w:szCs w:val="24"/>
-        </w:rPr>
-      </w:pPr>
-      <w:bookmarkStart w:id="11" w:name="_Toc387327204"/>
-      <w:r>
-        <w:rPr>
-          <w:rFonts w:ascii="Arial" w:hAnsi="Arial" w:cs="Arial"/>
-          <w:sz w:val="24"/>
-          <w:szCs w:val="24"/>
-        </w:rPr>
-        <w:t>Atributos de calidad</w:t>
-      </w:r>
-      <w:bookmarkEnd w:id="11"/>
+      <w:r>
+        <w:br w:type="page"/>
+      </w:r>
     </w:p>
     <w:p>
       <w:pPr>
-        <w:rPr>
-          <w:rFonts w:ascii="Arial" w:hAnsi="Arial" w:cs="Arial"/>
-          <w:sz w:val="24"/>
-          <w:szCs w:val="24"/>
-        </w:rPr>
-      </w:pPr>
-      <w:r>
-        <w:rPr>
-          <w:rFonts w:ascii="Arial" w:hAnsi="Arial" w:cs="Arial"/>
-          <w:sz w:val="24"/>
-          <w:szCs w:val="24"/>
-        </w:rPr>
-        <w:t>Los atributos de calidad identificados para esta aplicación son:</w:t>
-      </w:r>
+        <w:pStyle w:val="Ttulo1"/>
+        <w:rPr>
+          <w:rFonts w:ascii="Arial" w:hAnsi="Arial" w:cs="Arial"/>
+          <w:sz w:val="24"/>
+          <w:szCs w:val="24"/>
+        </w:rPr>
+      </w:pPr>
+      <w:bookmarkStart w:id="10" w:name="_Toc387327204"/>
+      <w:r>
+        <w:rPr>
+          <w:rFonts w:ascii="Arial" w:hAnsi="Arial" w:cs="Arial"/>
+          <w:sz w:val="24"/>
+          <w:szCs w:val="24"/>
+        </w:rPr>
+        <w:lastRenderedPageBreak/>
+        <w:t>Atributos de calidad</w:t>
+      </w:r>
+      <w:bookmarkEnd w:id="10"/>
     </w:p>
     <w:p>
       <w:pPr>
+        <w:rPr>
+          <w:rFonts w:ascii="Arial" w:hAnsi="Arial" w:cs="Arial"/>
+          <w:sz w:val="24"/>
+          <w:szCs w:val="24"/>
+        </w:rPr>
+      </w:pPr>
+      <w:r>
+        <w:rPr>
+          <w:rFonts w:ascii="Arial" w:hAnsi="Arial" w:cs="Arial"/>
+          <w:sz w:val="24"/>
+          <w:szCs w:val="24"/>
+        </w:rPr>
+        <w:t>Los atributos de calidad identificados para esta aplicación son:</w:t>
+      </w:r>
+    </w:p>
+    <w:p>
+      <w:pPr>
         <w:pStyle w:val="Ttulo2"/>
         <w:ind w:firstLine="708"/>
         <w:rPr>
@@ -5285,7 +5293,7 @@
           <w:szCs w:val="24"/>
         </w:rPr>
       </w:pPr>
-      <w:bookmarkStart w:id="12" w:name="_Toc387327205"/>
+      <w:bookmarkStart w:id="11" w:name="_Toc387327205"/>
       <w:r>
         <w:rPr>
           <w:rFonts w:ascii="Arial" w:hAnsi="Arial" w:cs="Arial"/>
@@ -5294,7 +5302,7 @@
         </w:rPr>
         <w:t>Disponibilidad</w:t>
       </w:r>
-      <w:bookmarkEnd w:id="12"/>
+      <w:bookmarkEnd w:id="11"/>
     </w:p>
     <w:p>
       <w:pPr>
@@ -5328,7 +5336,7 @@
           <w:szCs w:val="24"/>
         </w:rPr>
       </w:pPr>
-      <w:bookmarkStart w:id="13" w:name="_Toc387327206"/>
+      <w:bookmarkStart w:id="12" w:name="_Toc387327206"/>
       <w:proofErr w:type="spellStart"/>
       <w:r>
         <w:rPr>
@@ -5338,7 +5346,7 @@
         </w:rPr>
         <w:t>Modificabilidad</w:t>
       </w:r>
-      <w:bookmarkEnd w:id="13"/>
+      <w:bookmarkEnd w:id="12"/>
       <w:proofErr w:type="spellEnd"/>
     </w:p>
     <w:p>
@@ -5373,7 +5381,7 @@
           <w:szCs w:val="24"/>
         </w:rPr>
       </w:pPr>
-      <w:bookmarkStart w:id="14" w:name="_Toc387327207"/>
+      <w:bookmarkStart w:id="13" w:name="_Toc387327207"/>
       <w:r>
         <w:rPr>
           <w:rFonts w:ascii="Arial" w:hAnsi="Arial" w:cs="Arial"/>
@@ -5382,7 +5390,7 @@
         </w:rPr>
         <w:t>Rendimiento</w:t>
       </w:r>
-      <w:bookmarkEnd w:id="14"/>
+      <w:bookmarkEnd w:id="13"/>
     </w:p>
     <w:p>
       <w:pPr>
@@ -5426,7 +5434,7 @@
           <w:szCs w:val="24"/>
         </w:rPr>
       </w:pPr>
-      <w:bookmarkStart w:id="15" w:name="_Toc387327208"/>
+      <w:bookmarkStart w:id="14" w:name="_Toc387327208"/>
       <w:r>
         <w:rPr>
           <w:rFonts w:ascii="Arial" w:hAnsi="Arial" w:cs="Arial"/>
@@ -5435,7 +5443,7 @@
         </w:rPr>
         <w:t>Seguridad</w:t>
       </w:r>
-      <w:bookmarkEnd w:id="15"/>
+      <w:bookmarkEnd w:id="14"/>
     </w:p>
     <w:p>
       <w:pPr>
@@ -5478,7 +5486,6 @@
           <w:sz w:val="24"/>
           <w:szCs w:val="24"/>
         </w:rPr>
-        <w:lastRenderedPageBreak/>
         <w:t>También seguridad en el almacenamiento de los datos y asegurar su integridad.</w:t>
       </w:r>
     </w:p>
@@ -5514,7 +5521,7 @@
           <w:szCs w:val="24"/>
         </w:rPr>
       </w:pPr>
-      <w:bookmarkStart w:id="16" w:name="_Toc387327209"/>
+      <w:bookmarkStart w:id="15" w:name="_Toc387327209"/>
       <w:proofErr w:type="spellStart"/>
       <w:r>
         <w:rPr>
@@ -5524,7 +5531,7 @@
         </w:rPr>
         <w:t>Testabilidad</w:t>
       </w:r>
-      <w:bookmarkEnd w:id="16"/>
+      <w:bookmarkEnd w:id="15"/>
       <w:proofErr w:type="spellEnd"/>
     </w:p>
     <w:p>
@@ -5559,7 +5566,7 @@
           <w:szCs w:val="24"/>
         </w:rPr>
       </w:pPr>
-      <w:bookmarkStart w:id="17" w:name="_Toc387327210"/>
+      <w:bookmarkStart w:id="16" w:name="_Toc387327210"/>
       <w:r>
         <w:rPr>
           <w:rFonts w:ascii="Arial" w:hAnsi="Arial" w:cs="Arial"/>
@@ -5568,7 +5575,7 @@
         </w:rPr>
         <w:t>Usabilidad</w:t>
       </w:r>
-      <w:bookmarkEnd w:id="17"/>
+      <w:bookmarkEnd w:id="16"/>
     </w:p>
     <w:p>
       <w:pPr>
@@ -5638,6 +5645,25 @@
     </w:p>
     <w:p>
       <w:pPr>
+        <w:rPr>
+          <w:rFonts w:ascii="Arial" w:hAnsi="Arial" w:cs="Arial"/>
+          <w:sz w:val="24"/>
+          <w:szCs w:val="24"/>
+        </w:rPr>
+      </w:pPr>
+      <w:r>
+        <w:rPr>
+          <w:rFonts w:ascii="Arial" w:hAnsi="Arial" w:cs="Arial"/>
+          <w:sz w:val="24"/>
+          <w:szCs w:val="24"/>
+        </w:rPr>
+        <w:br w:type="page"/>
+      </w:r>
+      <w:bookmarkStart w:id="17" w:name="_GoBack"/>
+      <w:bookmarkEnd w:id="17"/>
+    </w:p>
+    <w:p>
+      <w:pPr>
         <w:pStyle w:val="Ttulo1"/>
         <w:rPr>
           <w:rFonts w:ascii="Arial" w:hAnsi="Arial" w:cs="Arial"/>
@@ -5652,6 +5678,7 @@
           <w:sz w:val="24"/>
           <w:szCs w:val="24"/>
         </w:rPr>
+        <w:lastRenderedPageBreak/>
         <w:t>Primer acercamiento a la solución</w:t>
       </w:r>
       <w:bookmarkEnd w:id="18"/>
@@ -8794,8 +8821,8 @@
           <w:lang w:eastAsia="es-ES"/>
         </w:rPr>
         <w:pict>
-          <v:shape id="_x0000_i1025" type="#_x0000_t75" style="width:402.25pt;height:129.9pt">
-            <v:imagedata r:id="rId8" o:title="diagrama1"/>
+          <v:shape id="_x0000_i1025" type="#_x0000_t75" style="width:402pt;height:130pt">
+            <v:imagedata r:id="rId10" o:title="diagrama1"/>
           </v:shape>
         </w:pict>
       </w:r>
@@ -8862,7 +8889,7 @@
                     </pic:cNvPicPr>
                   </pic:nvPicPr>
                   <pic:blipFill>
-                    <a:blip r:embed="rId9">
+                    <a:blip r:embed="rId11">
                       <a:extLst>
                         <a:ext uri="{28A0092B-C50C-407E-A947-70E740481C1C}">
                           <a14:useLocalDpi xmlns:a14="http://schemas.microsoft.com/office/drawing/2010/main" val="0"/>
@@ -9269,8 +9296,8 @@
         <w:tblLook w:val="04A0" w:firstRow="1" w:lastRow="0" w:firstColumn="1" w:lastColumn="0" w:noHBand="0" w:noVBand="1"/>
       </w:tblPr>
       <w:tblGrid>
-        <w:gridCol w:w="567"/>
-        <w:gridCol w:w="1702"/>
+        <w:gridCol w:w="851"/>
+        <w:gridCol w:w="1418"/>
         <w:gridCol w:w="1559"/>
         <w:gridCol w:w="1276"/>
         <w:gridCol w:w="1559"/>
@@ -9281,7 +9308,7 @@
       <w:tr>
         <w:tc>
           <w:tcPr>
-            <w:tcW w:w="567" w:type="dxa"/>
+            <w:tcW w:w="851" w:type="dxa"/>
           </w:tcPr>
           <w:p>
             <w:pPr>
@@ -9299,7 +9326,7 @@
         </w:tc>
         <w:tc>
           <w:tcPr>
-            <w:tcW w:w="1702" w:type="dxa"/>
+            <w:tcW w:w="1418" w:type="dxa"/>
           </w:tcPr>
           <w:p>
             <w:pPr>
@@ -9427,7 +9454,7 @@
       <w:tr>
         <w:tc>
           <w:tcPr>
-            <w:tcW w:w="567" w:type="dxa"/>
+            <w:tcW w:w="851" w:type="dxa"/>
           </w:tcPr>
           <w:p>
             <w:pPr>
@@ -9440,7 +9467,7 @@
         </w:tc>
         <w:tc>
           <w:tcPr>
-            <w:tcW w:w="1702" w:type="dxa"/>
+            <w:tcW w:w="1418" w:type="dxa"/>
           </w:tcPr>
           <w:p>
             <w:pPr>
@@ -9541,7 +9568,7 @@
         </w:trPr>
         <w:tc>
           <w:tcPr>
-            <w:tcW w:w="567" w:type="dxa"/>
+            <w:tcW w:w="851" w:type="dxa"/>
           </w:tcPr>
           <w:p>
             <w:pPr>
@@ -9554,7 +9581,7 @@
         </w:tc>
         <w:tc>
           <w:tcPr>
-            <w:tcW w:w="1702" w:type="dxa"/>
+            <w:tcW w:w="1418" w:type="dxa"/>
           </w:tcPr>
           <w:p>
             <w:pPr>
@@ -9652,7 +9679,7 @@
       <w:tr>
         <w:tc>
           <w:tcPr>
-            <w:tcW w:w="567" w:type="dxa"/>
+            <w:tcW w:w="851" w:type="dxa"/>
           </w:tcPr>
           <w:p>
             <w:pPr>
@@ -9665,7 +9692,7 @@
         </w:tc>
         <w:tc>
           <w:tcPr>
-            <w:tcW w:w="1702" w:type="dxa"/>
+            <w:tcW w:w="1418" w:type="dxa"/>
           </w:tcPr>
           <w:p>
             <w:pPr>
@@ -9763,7 +9790,7 @@
       <w:tr>
         <w:tc>
           <w:tcPr>
-            <w:tcW w:w="567" w:type="dxa"/>
+            <w:tcW w:w="851" w:type="dxa"/>
           </w:tcPr>
           <w:p>
             <w:pPr>
@@ -9776,7 +9803,7 @@
         </w:tc>
         <w:tc>
           <w:tcPr>
-            <w:tcW w:w="1702" w:type="dxa"/>
+            <w:tcW w:w="1418" w:type="dxa"/>
           </w:tcPr>
           <w:p>
             <w:pPr>
@@ -9871,7 +9898,7 @@
       <w:tr>
         <w:tc>
           <w:tcPr>
-            <w:tcW w:w="567" w:type="dxa"/>
+            <w:tcW w:w="851" w:type="dxa"/>
           </w:tcPr>
           <w:p>
             <w:pPr>
@@ -9884,7 +9911,7 @@
         </w:tc>
         <w:tc>
           <w:tcPr>
-            <w:tcW w:w="1702" w:type="dxa"/>
+            <w:tcW w:w="1418" w:type="dxa"/>
           </w:tcPr>
           <w:p>
             <w:pPr>
@@ -9990,7 +10017,7 @@
         </w:trPr>
         <w:tc>
           <w:tcPr>
-            <w:tcW w:w="567" w:type="dxa"/>
+            <w:tcW w:w="851" w:type="dxa"/>
           </w:tcPr>
           <w:p>
             <w:pPr>
@@ -10003,7 +10030,7 @@
         </w:tc>
         <w:tc>
           <w:tcPr>
-            <w:tcW w:w="1702" w:type="dxa"/>
+            <w:tcW w:w="1418" w:type="dxa"/>
           </w:tcPr>
           <w:p>
             <w:pPr>
@@ -10127,7 +10154,7 @@
       <w:tr>
         <w:tc>
           <w:tcPr>
-            <w:tcW w:w="567" w:type="dxa"/>
+            <w:tcW w:w="851" w:type="dxa"/>
           </w:tcPr>
           <w:p>
             <w:pPr>
@@ -10140,7 +10167,7 @@
         </w:tc>
         <w:tc>
           <w:tcPr>
-            <w:tcW w:w="1702" w:type="dxa"/>
+            <w:tcW w:w="1418" w:type="dxa"/>
           </w:tcPr>
           <w:p>
             <w:pPr>
@@ -10238,7 +10265,7 @@
       <w:tr>
         <w:tc>
           <w:tcPr>
-            <w:tcW w:w="567" w:type="dxa"/>
+            <w:tcW w:w="851" w:type="dxa"/>
           </w:tcPr>
           <w:p>
             <w:pPr>
@@ -10251,7 +10278,7 @@
         </w:tc>
         <w:tc>
           <w:tcPr>
-            <w:tcW w:w="1702" w:type="dxa"/>
+            <w:tcW w:w="1418" w:type="dxa"/>
           </w:tcPr>
           <w:p>
             <w:pPr>
@@ -10349,7 +10376,7 @@
       <w:tr>
         <w:tc>
           <w:tcPr>
-            <w:tcW w:w="567" w:type="dxa"/>
+            <w:tcW w:w="851" w:type="dxa"/>
           </w:tcPr>
           <w:p>
             <w:pPr>
@@ -10362,7 +10389,7 @@
         </w:tc>
         <w:tc>
           <w:tcPr>
-            <w:tcW w:w="1702" w:type="dxa"/>
+            <w:tcW w:w="1418" w:type="dxa"/>
           </w:tcPr>
           <w:p>
             <w:pPr>
@@ -10465,7 +10492,7 @@
       <w:tr>
         <w:tc>
           <w:tcPr>
-            <w:tcW w:w="567" w:type="dxa"/>
+            <w:tcW w:w="851" w:type="dxa"/>
           </w:tcPr>
           <w:p>
             <w:pPr>
@@ -10478,7 +10505,7 @@
         </w:tc>
         <w:tc>
           <w:tcPr>
-            <w:tcW w:w="1702" w:type="dxa"/>
+            <w:tcW w:w="1418" w:type="dxa"/>
           </w:tcPr>
           <w:p>
             <w:pPr>
@@ -10501,6 +10528,7 @@
               <w:t xml:space="preserve">Usuarios de diferentes nacionalidades necesitan traducción de </w:t>
             </w:r>
             <w:r>
+              <w:lastRenderedPageBreak/>
               <w:t>contenido</w:t>
             </w:r>
           </w:p>
@@ -10514,6 +10542,7 @@
               <w:jc w:val="center"/>
             </w:pPr>
             <w:r>
+              <w:lastRenderedPageBreak/>
               <w:t>Explotación</w:t>
             </w:r>
           </w:p>
@@ -10553,11 +10582,11 @@
               <w:jc w:val="center"/>
             </w:pPr>
             <w:r>
-              <w:t xml:space="preserve">Idiomas: español inglés, ampliable posteriormente por la </w:t>
+              <w:t>Idiomas: español inglés, ampliable posteriorme</w:t>
             </w:r>
             <w:r>
               <w:lastRenderedPageBreak/>
-              <w:t>comunidad</w:t>
+              <w:t>nte por la comunidad</w:t>
             </w:r>
           </w:p>
         </w:tc>
@@ -10599,7 +10628,7 @@
       <w:tr>
         <w:tc>
           <w:tcPr>
-            <w:tcW w:w="567" w:type="dxa"/>
+            <w:tcW w:w="851" w:type="dxa"/>
           </w:tcPr>
           <w:p>
             <w:pPr>
@@ -10613,7 +10642,7 @@
         </w:tc>
         <w:tc>
           <w:tcPr>
-            <w:tcW w:w="1702" w:type="dxa"/>
+            <w:tcW w:w="1418" w:type="dxa"/>
           </w:tcPr>
           <w:p>
             <w:pPr>
@@ -10728,7 +10757,7 @@
       <w:tr>
         <w:tc>
           <w:tcPr>
-            <w:tcW w:w="567" w:type="dxa"/>
+            <w:tcW w:w="851" w:type="dxa"/>
           </w:tcPr>
           <w:p>
             <w:pPr>
@@ -10741,7 +10770,7 @@
         </w:tc>
         <w:tc>
           <w:tcPr>
-            <w:tcW w:w="1702" w:type="dxa"/>
+            <w:tcW w:w="1418" w:type="dxa"/>
           </w:tcPr>
           <w:p>
             <w:pPr>
@@ -10959,7 +10988,7 @@
                     </pic:cNvPicPr>
                   </pic:nvPicPr>
                   <pic:blipFill>
-                    <a:blip r:embed="rId10" cstate="print">
+                    <a:blip r:embed="rId12" cstate="print">
                       <a:extLst>
                         <a:ext uri="{28A0092B-C50C-407E-A947-70E740481C1C}">
                           <a14:useLocalDpi xmlns:a14="http://schemas.microsoft.com/office/drawing/2010/main" val="0"/>
@@ -12461,7 +12490,7 @@
         </w:rPr>
         <w:pict>
           <v:shape id="_x0000_s1058" type="#_x0000_t75" style="position:absolute;margin-left:-24.55pt;margin-top:43.35pt;width:474.5pt;height:386.15pt;z-index:251660800;mso-position-horizontal-relative:text;mso-position-vertical-relative:text;mso-width-relative:page;mso-height-relative:page">
-            <v:imagedata r:id="rId11" o:title="ObservaTerra4"/>
+            <v:imagedata r:id="rId13" o:title="ObservaTerra4"/>
             <w10:wrap type="square"/>
           </v:shape>
         </w:pict>
@@ -14358,7 +14387,7 @@
                     </pic:cNvPicPr>
                   </pic:nvPicPr>
                   <pic:blipFill>
-                    <a:blip r:embed="rId12" cstate="print">
+                    <a:blip r:embed="rId14" cstate="print">
                       <a:extLst>
                         <a:ext uri="{28A0092B-C50C-407E-A947-70E740481C1C}">
                           <a14:useLocalDpi xmlns:a14="http://schemas.microsoft.com/office/drawing/2010/main" val="0"/>
@@ -14737,6 +14766,7 @@
     </w:p>
     <w:p/>
     <w:sectPr>
+      <w:footerReference w:type="default" r:id="rId15"/>
       <w:pgSz w:w="11906" w:h="16838"/>
       <w:pgMar w:top="1417" w:right="1701" w:bottom="1417" w:left="1701" w:header="708" w:footer="708" w:gutter="0"/>
       <w:pgNumType w:start="0"/>
@@ -14746,6 +14776,101 @@
     </w:sectPr>
   </w:body>
 </w:document>
+</file>
+
+<file path=word/endnotes.xml><?xml version="1.0" encoding="utf-8"?>
+<w:endnotes xmlns:wpc="http://schemas.microsoft.com/office/word/2010/wordprocessingCanvas" xmlns:mc="http://schemas.openxmlformats.org/markup-compatibility/2006" xmlns:o="urn:schemas-microsoft-com:office:office" xmlns:r="http://schemas.openxmlformats.org/officeDocument/2006/relationships" xmlns:m="http://schemas.openxmlformats.org/officeDocument/2006/math" xmlns:v="urn:schemas-microsoft-com:vml" xmlns:wp14="http://schemas.microsoft.com/office/word/2010/wordprocessingDrawing" xmlns:wp="http://schemas.openxmlformats.org/drawingml/2006/wordprocessingDrawing" xmlns:w10="urn:schemas-microsoft-com:office:word" xmlns:w="http://schemas.openxmlformats.org/wordprocessingml/2006/main" xmlns:w14="http://schemas.microsoft.com/office/word/2010/wordml" xmlns:w15="http://schemas.microsoft.com/office/word/2012/wordml" xmlns:wpg="http://schemas.microsoft.com/office/word/2010/wordprocessingGroup" xmlns:wpi="http://schemas.microsoft.com/office/word/2010/wordprocessingInk" xmlns:wne="http://schemas.microsoft.com/office/word/2006/wordml" xmlns:wps="http://schemas.microsoft.com/office/word/2010/wordprocessingShape" mc:Ignorable="w14 w15 wp14">
+  <w:endnote w:type="separator" w:id="-1">
+    <w:p>
+      <w:pPr>
+        <w:spacing w:after="0" w:line="240" w:lineRule="auto"/>
+      </w:pPr>
+      <w:r>
+        <w:separator/>
+      </w:r>
+    </w:p>
+  </w:endnote>
+  <w:endnote w:type="continuationSeparator" w:id="0">
+    <w:p>
+      <w:pPr>
+        <w:spacing w:after="0" w:line="240" w:lineRule="auto"/>
+      </w:pPr>
+      <w:r>
+        <w:continuationSeparator/>
+      </w:r>
+    </w:p>
+  </w:endnote>
+</w:endnotes>
+</file>
+
+<file path=word/footer1.xml><?xml version="1.0" encoding="utf-8"?>
+<w:ftr xmlns:wpc="http://schemas.microsoft.com/office/word/2010/wordprocessingCanvas" xmlns:mc="http://schemas.openxmlformats.org/markup-compatibility/2006" xmlns:o="urn:schemas-microsoft-com:office:office" xmlns:r="http://schemas.openxmlformats.org/officeDocument/2006/relationships" xmlns:m="http://schemas.openxmlformats.org/officeDocument/2006/math" xmlns:v="urn:schemas-microsoft-com:vml" xmlns:wp14="http://schemas.microsoft.com/office/word/2010/wordprocessingDrawing" xmlns:wp="http://schemas.openxmlformats.org/drawingml/2006/wordprocessingDrawing" xmlns:w10="urn:schemas-microsoft-com:office:word" xmlns:w="http://schemas.openxmlformats.org/wordprocessingml/2006/main" xmlns:w14="http://schemas.microsoft.com/office/word/2010/wordml" xmlns:w15="http://schemas.microsoft.com/office/word/2012/wordml" xmlns:wpg="http://schemas.microsoft.com/office/word/2010/wordprocessingGroup" xmlns:wpi="http://schemas.microsoft.com/office/word/2010/wordprocessingInk" xmlns:wne="http://schemas.microsoft.com/office/word/2006/wordml" xmlns:wps="http://schemas.microsoft.com/office/word/2010/wordprocessingShape" mc:Ignorable="w14 w15 wp14">
+  <w:sdt>
+    <w:sdtPr>
+      <w:id w:val="-1154986372"/>
+      <w:docPartObj>
+        <w:docPartGallery w:val="Page Numbers (Bottom of Page)"/>
+        <w:docPartUnique/>
+      </w:docPartObj>
+    </w:sdtPr>
+    <w:sdtContent>
+      <w:p>
+        <w:pPr>
+          <w:pStyle w:val="Piedepgina"/>
+          <w:jc w:val="center"/>
+        </w:pPr>
+        <w:r>
+          <w:fldChar w:fldCharType="begin"/>
+        </w:r>
+        <w:r>
+          <w:instrText>PAGE   \* MERGEFORMAT</w:instrText>
+        </w:r>
+        <w:r>
+          <w:fldChar w:fldCharType="separate"/>
+        </w:r>
+        <w:r>
+          <w:rPr>
+            <w:noProof/>
+          </w:rPr>
+          <w:t>10</w:t>
+        </w:r>
+        <w:r>
+          <w:fldChar w:fldCharType="end"/>
+        </w:r>
+      </w:p>
+    </w:sdtContent>
+  </w:sdt>
+  <w:p>
+    <w:pPr>
+      <w:pStyle w:val="Piedepgina"/>
+    </w:pPr>
+  </w:p>
+</w:ftr>
+</file>
+
+<file path=word/footnotes.xml><?xml version="1.0" encoding="utf-8"?>
+<w:footnotes xmlns:wpc="http://schemas.microsoft.com/office/word/2010/wordprocessingCanvas" xmlns:mc="http://schemas.openxmlformats.org/markup-compatibility/2006" xmlns:o="urn:schemas-microsoft-com:office:office" xmlns:r="http://schemas.openxmlformats.org/officeDocument/2006/relationships" xmlns:m="http://schemas.openxmlformats.org/officeDocument/2006/math" xmlns:v="urn:schemas-microsoft-com:vml" xmlns:wp14="http://schemas.microsoft.com/office/word/2010/wordprocessingDrawing" xmlns:wp="http://schemas.openxmlformats.org/drawingml/2006/wordprocessingDrawing" xmlns:w10="urn:schemas-microsoft-com:office:word" xmlns:w="http://schemas.openxmlformats.org/wordprocessingml/2006/main" xmlns:w14="http://schemas.microsoft.com/office/word/2010/wordml" xmlns:w15="http://schemas.microsoft.com/office/word/2012/wordml" xmlns:wpg="http://schemas.microsoft.com/office/word/2010/wordprocessingGroup" xmlns:wpi="http://schemas.microsoft.com/office/word/2010/wordprocessingInk" xmlns:wne="http://schemas.microsoft.com/office/word/2006/wordml" xmlns:wps="http://schemas.microsoft.com/office/word/2010/wordprocessingShape" mc:Ignorable="w14 w15 wp14">
+  <w:footnote w:type="separator" w:id="-1">
+    <w:p>
+      <w:pPr>
+        <w:spacing w:after="0" w:line="240" w:lineRule="auto"/>
+      </w:pPr>
+      <w:r>
+        <w:separator/>
+      </w:r>
+    </w:p>
+  </w:footnote>
+  <w:footnote w:type="continuationSeparator" w:id="0">
+    <w:p>
+      <w:pPr>
+        <w:spacing w:after="0" w:line="240" w:lineRule="auto"/>
+      </w:pPr>
+      <w:r>
+        <w:continuationSeparator/>
+      </w:r>
+    </w:p>
+  </w:footnote>
+</w:footnotes>
 </file>
 
 <file path=word/numbering.xml><?xml version="1.0" encoding="utf-8"?>
@@ -17113,6 +17238,50 @@
     <w:basedOn w:val="Fuentedeprrafopredeter"/>
     <w:rsid w:val="003A368B"/>
   </w:style>
+  <w:style w:type="paragraph" w:styleId="Encabezado">
+    <w:name w:val="header"/>
+    <w:basedOn w:val="Normal"/>
+    <w:link w:val="EncabezadoCar"/>
+    <w:uiPriority w:val="99"/>
+    <w:unhideWhenUsed/>
+    <w:rsid w:val="005A6DE8"/>
+    <w:pPr>
+      <w:tabs>
+        <w:tab w:val="center" w:pos="4252"/>
+        <w:tab w:val="right" w:pos="8504"/>
+      </w:tabs>
+      <w:spacing w:after="0" w:line="240" w:lineRule="auto"/>
+    </w:pPr>
+  </w:style>
+  <w:style w:type="character" w:customStyle="1" w:styleId="EncabezadoCar">
+    <w:name w:val="Encabezado Car"/>
+    <w:basedOn w:val="Fuentedeprrafopredeter"/>
+    <w:link w:val="Encabezado"/>
+    <w:uiPriority w:val="99"/>
+    <w:rsid w:val="005A6DE8"/>
+  </w:style>
+  <w:style w:type="paragraph" w:styleId="Piedepgina">
+    <w:name w:val="footer"/>
+    <w:basedOn w:val="Normal"/>
+    <w:link w:val="PiedepginaCar"/>
+    <w:uiPriority w:val="99"/>
+    <w:unhideWhenUsed/>
+    <w:rsid w:val="005A6DE8"/>
+    <w:pPr>
+      <w:tabs>
+        <w:tab w:val="center" w:pos="4252"/>
+        <w:tab w:val="right" w:pos="8504"/>
+      </w:tabs>
+      <w:spacing w:after="0" w:line="240" w:lineRule="auto"/>
+    </w:pPr>
+  </w:style>
+  <w:style w:type="character" w:customStyle="1" w:styleId="PiedepginaCar">
+    <w:name w:val="Pie de página Car"/>
+    <w:basedOn w:val="Fuentedeprrafopredeter"/>
+    <w:link w:val="Piedepgina"/>
+    <w:uiPriority w:val="99"/>
+    <w:rsid w:val="005A6DE8"/>
+  </w:style>
 </w:styles>
 </file>
 
@@ -17401,7 +17570,7 @@
 </file>
 
 <file path=customXml/itemProps2.xml><?xml version="1.0" encoding="utf-8"?>
-<ds:datastoreItem xmlns:ds="http://schemas.openxmlformats.org/officeDocument/2006/customXml" ds:itemID="{F7433A78-E99F-42EF-9350-CBC76E5A9F4E}">
+<ds:datastoreItem xmlns:ds="http://schemas.openxmlformats.org/officeDocument/2006/customXml" ds:itemID="{4BCB9E09-D08F-4FB0-9B34-65A3CA1DC454}">
   <ds:schemaRefs>
     <ds:schemaRef ds:uri="http://schemas.openxmlformats.org/officeDocument/2006/bibliography"/>
   </ds:schemaRefs>

</xml_diff>